<commit_message>
Initial frequencies. Initial playing around with T Tests and ANOVAs.
</commit_message>
<xml_diff>
--- a/ProjectReport.docx
+++ b/ProjectReport.docx
@@ -682,6 +682,11 @@
     <w:p>
       <w:r>
         <w:t xml:space="preserve">The first step is to compute EBPAS total score, along with its subsets for scores of openness, divergence, and education. Questions 1-12 define the EBPAS scale on the survey, with its three subsets of openness, divergence, and education. There are a number of people who did not completely fill out the first 12 questions of the survey, and for this analysis they will be dropped.</w:t>
+      </w:r>
+    </w:p>
+    <w:p>
+      <w:r>
+        <w:t xml:space="preserve">__**One question I had: should the divergence Likert scores be reversed?__</w:t>
       </w:r>
     </w:p>
     <w:p>
@@ -1517,7 +1522,7 @@
     </w:lvl>
   </w:abstractNum>
   <w:abstractNum w:abstractNumId="990">
-    <w:nsid w:val="ba3596f4"/>
+    <w:nsid w:val="e67f67f0"/>
     <w:multiLevelType w:val="multilevel"/>
     <w:lvl w:ilvl="0">
       <w:numFmt w:val="bullet"/>
@@ -1598,7 +1603,7 @@
     </w:lvl>
   </w:abstractNum>
   <w:abstractNum w:abstractNumId="991">
-    <w:nsid w:val="2c53144e"/>
+    <w:nsid w:val="ca8883ce"/>
     <w:multiLevelType w:val="multilevel"/>
     <w:lvl w:ilvl="0">
       <w:numFmt w:val="bullet"/>

</xml_diff>